<commit_message>
move playground from tfs git repo to githug repo
</commit_message>
<xml_diff>
--- a/doc/00_Requirements.docx
+++ b/doc/00_Requirements.docx
@@ -3,12 +3,216 @@
 <w:document xmlns:wpc="http://schemas.microsoft.com/office/word/2010/wordprocessingCanvas" xmlns:mc="http://schemas.openxmlformats.org/markup-compatibility/2006" xmlns:o="urn:schemas-microsoft-com:office:office" xmlns:r="http://schemas.openxmlformats.org/officeDocument/2006/relationships" xmlns:m="http://schemas.openxmlformats.org/officeDocument/2006/math" xmlns:v="urn:schemas-microsoft-com:vml" xmlns:wp14="http://schemas.microsoft.com/office/word/2010/wordprocessingDrawing" xmlns:wp="http://schemas.openxmlformats.org/drawingml/2006/wordprocessingDrawing" xmlns:w10="urn:schemas-microsoft-com:office:word" xmlns:w="http://schemas.openxmlformats.org/wordprocessingml/2006/main" xmlns:w14="http://schemas.microsoft.com/office/word/2010/wordml" xmlns:w15="http://schemas.microsoft.com/office/word/2012/wordml" xmlns:wpg="http://schemas.microsoft.com/office/word/2010/wordprocessingGroup" xmlns:wpi="http://schemas.microsoft.com/office/word/2010/wordprocessingInk" xmlns:wne="http://schemas.microsoft.com/office/word/2006/wordml" xmlns:wps="http://schemas.microsoft.com/office/word/2010/wordprocessingShape" mc:Ignorable="w14 w15 wp14">
   <w:body>
     <w:p>
+      <w:pPr>
+        <w:pStyle w:val="Titel"/>
+      </w:pPr>
       <w:r>
         <w:t>Anforderungskatalog</w:t>
+      </w:r>
+    </w:p>
+    <w:p>
+      <w:pPr>
+        <w:pStyle w:val="berschrift1"/>
+      </w:pPr>
+      <w:r>
+        <w:t>Muss- Anforderung</w:t>
       </w:r>
       <w:bookmarkStart w:id="0" w:name="_GoBack"/>
       <w:bookmarkEnd w:id="0"/>
     </w:p>
+    <w:p>
+      <w:pPr>
+        <w:pStyle w:val="berschrift2"/>
+      </w:pPr>
+      <w:r>
+        <w:t>Karte selektieren</w:t>
+      </w:r>
+    </w:p>
+    <w:p>
+      <w:r>
+        <w:t>Der Benutzer kann aus einer Liste von verschiedenen Karten sein Wunschspiel selektieren, die Karten werden nach Schwierigkeitsgrad aufgelistet. (einfach -&gt; schwer)</w:t>
+      </w:r>
+    </w:p>
+    <w:p>
+      <w:pPr>
+        <w:pStyle w:val="berschrift2"/>
+      </w:pPr>
+      <w:r>
+        <w:t>Spiel spielen</w:t>
+      </w:r>
+    </w:p>
+    <w:p>
+      <w:r>
+        <w:t>Der Benutzer kann seinen Avatar mit den 4-Pfeiltasten nach links, rechts, rauf und runter navigieren. Der Avatar kann nur auf den ‚</w:t>
+      </w:r>
+      <w:proofErr w:type="spellStart"/>
+      <w:r>
+        <w:t>Ground</w:t>
+      </w:r>
+      <w:proofErr w:type="spellEnd"/>
+      <w:r>
+        <w:t xml:space="preserve">‘-Feldern bewegt werden. </w:t>
+      </w:r>
+    </w:p>
+    <w:p>
+      <w:pPr>
+        <w:pStyle w:val="berschrift2"/>
+      </w:pPr>
+      <w:r>
+        <w:t>Spieler schnell verschieben (Maus klick)</w:t>
+      </w:r>
+    </w:p>
+    <w:p>
+      <w:pPr>
+        <w:pStyle w:val="berschrift2"/>
+      </w:pPr>
+      <w:r>
+        <w:t>Karte erstellen</w:t>
+      </w:r>
+    </w:p>
+    <w:p>
+      <w:r>
+        <w:t>Der Benutzer kann eigene Karten für das Spiel bauen, während dem Bau stellt die Applikation die Lösbarkeit sicher. (Es dürfen nur lösbare Karten gebaut werden.)</w:t>
+      </w:r>
+    </w:p>
+    <w:p>
+      <w:pPr>
+        <w:pStyle w:val="berschrift2"/>
+      </w:pPr>
+      <w:r>
+        <w:t>Spiel automatisch lösen (Solver)</w:t>
+      </w:r>
+    </w:p>
+    <w:p>
+      <w:r>
+        <w:t>Die Applikation löst das Spiel über einen noch zu definierenden Algorithmus und zeigt dem Benutzer die Lösung grafisch dar.</w:t>
+      </w:r>
+    </w:p>
+    <w:p/>
+    <w:p>
+      <w:pPr>
+        <w:pStyle w:val="berschrift1"/>
+      </w:pPr>
+      <w:r>
+        <w:t>Kann- Anforderungen</w:t>
+      </w:r>
+    </w:p>
+    <w:p>
+      <w:pPr>
+        <w:pStyle w:val="berschrift2"/>
+      </w:pPr>
+      <w:r>
+        <w:t>Android Version</w:t>
+      </w:r>
+    </w:p>
+    <w:p>
+      <w:r>
+        <w:t>Das Spiel kann auf einem Android Smartphone gespielt werden. Die Funktion Karte erstellen wird nicht auf der Mobileversion angeboten.</w:t>
+      </w:r>
+    </w:p>
+    <w:p>
+      <w:pPr>
+        <w:pStyle w:val="berschrift2"/>
+      </w:pPr>
+      <w:r>
+        <w:t>Karte teilen</w:t>
+      </w:r>
+    </w:p>
+    <w:p>
+      <w:r>
+        <w:t xml:space="preserve">Benutzer können </w:t>
+      </w:r>
+      <w:r>
+        <w:t>ihre individuelle</w:t>
+      </w:r>
+      <w:r>
+        <w:t xml:space="preserve"> Karte untereinander teilen.</w:t>
+      </w:r>
+    </w:p>
+    <w:p/>
+    <w:p>
+      <w:pPr>
+        <w:pStyle w:val="berschrift1"/>
+      </w:pPr>
+      <w:r>
+        <w:t>Glossar</w:t>
+      </w:r>
+    </w:p>
+    <w:tbl>
+      <w:tblPr>
+        <w:tblStyle w:val="Tabellenraster"/>
+        <w:tblW w:w="0" w:type="auto"/>
+        <w:tblLook w:val="04A0" w:firstRow="1" w:lastRow="0" w:firstColumn="1" w:lastColumn="0" w:noHBand="0" w:noVBand="1"/>
+      </w:tblPr>
+      <w:tblGrid>
+        <w:gridCol w:w="2689"/>
+        <w:gridCol w:w="6373"/>
+      </w:tblGrid>
+      <w:tr>
+        <w:tc>
+          <w:tcPr>
+            <w:tcW w:w="2689" w:type="dxa"/>
+          </w:tcPr>
+          <w:p>
+            <w:r>
+              <w:t>Wort</w:t>
+            </w:r>
+          </w:p>
+        </w:tc>
+        <w:tc>
+          <w:tcPr>
+            <w:tcW w:w="6373" w:type="dxa"/>
+          </w:tcPr>
+          <w:p>
+            <w:r>
+              <w:t>Beschreibung</w:t>
+            </w:r>
+          </w:p>
+        </w:tc>
+      </w:tr>
+      <w:tr>
+        <w:tc>
+          <w:tcPr>
+            <w:tcW w:w="2689" w:type="dxa"/>
+          </w:tcPr>
+          <w:p>
+            <w:proofErr w:type="spellStart"/>
+            <w:r>
+              <w:t>GroundField</w:t>
+            </w:r>
+            <w:proofErr w:type="spellEnd"/>
+          </w:p>
+        </w:tc>
+        <w:tc>
+          <w:tcPr>
+            <w:tcW w:w="6373" w:type="dxa"/>
+          </w:tcPr>
+          <w:p>
+            <w:r>
+              <w:t>Grundfeld</w:t>
+            </w:r>
+          </w:p>
+        </w:tc>
+      </w:tr>
+      <w:tr>
+        <w:tc>
+          <w:tcPr>
+            <w:tcW w:w="2689" w:type="dxa"/>
+          </w:tcPr>
+          <w:p/>
+        </w:tc>
+        <w:tc>
+          <w:tcPr>
+            <w:tcW w:w="6373" w:type="dxa"/>
+          </w:tcPr>
+          <w:p/>
+        </w:tc>
+      </w:tr>
+    </w:tbl>
+    <w:p/>
+    <w:p/>
+    <w:p/>
+    <w:p/>
     <w:sectPr>
       <w:pgSz w:w="11906" w:h="16838"/>
       <w:pgMar w:top="1417" w:right="1417" w:bottom="1134" w:left="1417" w:header="708" w:footer="708" w:gutter="0"/>
@@ -413,6 +617,71 @@
     <w:name w:val="Normal"/>
     <w:qFormat/>
   </w:style>
+  <w:style w:type="paragraph" w:styleId="berschrift1">
+    <w:name w:val="heading 1"/>
+    <w:basedOn w:val="Standard"/>
+    <w:next w:val="Standard"/>
+    <w:link w:val="berschrift1Zchn"/>
+    <w:uiPriority w:val="9"/>
+    <w:qFormat/>
+    <w:rsid w:val="00223BC4"/>
+    <w:pPr>
+      <w:keepNext/>
+      <w:keepLines/>
+      <w:spacing w:before="240" w:after="0"/>
+      <w:outlineLvl w:val="0"/>
+    </w:pPr>
+    <w:rPr>
+      <w:rFonts w:asciiTheme="majorHAnsi" w:eastAsiaTheme="majorEastAsia" w:hAnsiTheme="majorHAnsi" w:cstheme="majorBidi"/>
+      <w:color w:val="2E74B5" w:themeColor="accent1" w:themeShade="BF"/>
+      <w:sz w:val="32"/>
+      <w:szCs w:val="32"/>
+    </w:rPr>
+  </w:style>
+  <w:style w:type="paragraph" w:styleId="berschrift2">
+    <w:name w:val="heading 2"/>
+    <w:basedOn w:val="Standard"/>
+    <w:next w:val="Standard"/>
+    <w:link w:val="berschrift2Zchn"/>
+    <w:uiPriority w:val="9"/>
+    <w:unhideWhenUsed/>
+    <w:qFormat/>
+    <w:rsid w:val="00223BC4"/>
+    <w:pPr>
+      <w:keepNext/>
+      <w:keepLines/>
+      <w:spacing w:before="40" w:after="0"/>
+      <w:outlineLvl w:val="1"/>
+    </w:pPr>
+    <w:rPr>
+      <w:rFonts w:asciiTheme="majorHAnsi" w:eastAsiaTheme="majorEastAsia" w:hAnsiTheme="majorHAnsi" w:cstheme="majorBidi"/>
+      <w:color w:val="2E74B5" w:themeColor="accent1" w:themeShade="BF"/>
+      <w:sz w:val="26"/>
+      <w:szCs w:val="26"/>
+    </w:rPr>
+  </w:style>
+  <w:style w:type="paragraph" w:styleId="berschrift3">
+    <w:name w:val="heading 3"/>
+    <w:basedOn w:val="Standard"/>
+    <w:next w:val="Standard"/>
+    <w:link w:val="berschrift3Zchn"/>
+    <w:uiPriority w:val="9"/>
+    <w:unhideWhenUsed/>
+    <w:qFormat/>
+    <w:rsid w:val="00223BC4"/>
+    <w:pPr>
+      <w:keepNext/>
+      <w:keepLines/>
+      <w:spacing w:before="40" w:after="0"/>
+      <w:outlineLvl w:val="2"/>
+    </w:pPr>
+    <w:rPr>
+      <w:rFonts w:asciiTheme="majorHAnsi" w:eastAsiaTheme="majorEastAsia" w:hAnsiTheme="majorHAnsi" w:cstheme="majorBidi"/>
+      <w:color w:val="1F4D78" w:themeColor="accent1" w:themeShade="7F"/>
+      <w:sz w:val="24"/>
+      <w:szCs w:val="24"/>
+    </w:rPr>
+  </w:style>
   <w:style w:type="character" w:default="1" w:styleId="Absatz-Standardschriftart">
     <w:name w:val="Default Paragraph Font"/>
     <w:uiPriority w:val="1"/>
@@ -439,6 +708,98 @@
     <w:uiPriority w:val="99"/>
     <w:semiHidden/>
     <w:unhideWhenUsed/>
+  </w:style>
+  <w:style w:type="character" w:customStyle="1" w:styleId="berschrift2Zchn">
+    <w:name w:val="Überschrift 2 Zchn"/>
+    <w:basedOn w:val="Absatz-Standardschriftart"/>
+    <w:link w:val="berschrift2"/>
+    <w:uiPriority w:val="9"/>
+    <w:rsid w:val="00223BC4"/>
+    <w:rPr>
+      <w:rFonts w:asciiTheme="majorHAnsi" w:eastAsiaTheme="majorEastAsia" w:hAnsiTheme="majorHAnsi" w:cstheme="majorBidi"/>
+      <w:color w:val="2E74B5" w:themeColor="accent1" w:themeShade="BF"/>
+      <w:sz w:val="26"/>
+      <w:szCs w:val="26"/>
+    </w:rPr>
+  </w:style>
+  <w:style w:type="character" w:customStyle="1" w:styleId="berschrift3Zchn">
+    <w:name w:val="Überschrift 3 Zchn"/>
+    <w:basedOn w:val="Absatz-Standardschriftart"/>
+    <w:link w:val="berschrift3"/>
+    <w:uiPriority w:val="9"/>
+    <w:rsid w:val="00223BC4"/>
+    <w:rPr>
+      <w:rFonts w:asciiTheme="majorHAnsi" w:eastAsiaTheme="majorEastAsia" w:hAnsiTheme="majorHAnsi" w:cstheme="majorBidi"/>
+      <w:color w:val="1F4D78" w:themeColor="accent1" w:themeShade="7F"/>
+      <w:sz w:val="24"/>
+      <w:szCs w:val="24"/>
+    </w:rPr>
+  </w:style>
+  <w:style w:type="character" w:customStyle="1" w:styleId="berschrift1Zchn">
+    <w:name w:val="Überschrift 1 Zchn"/>
+    <w:basedOn w:val="Absatz-Standardschriftart"/>
+    <w:link w:val="berschrift1"/>
+    <w:uiPriority w:val="9"/>
+    <w:rsid w:val="00223BC4"/>
+    <w:rPr>
+      <w:rFonts w:asciiTheme="majorHAnsi" w:eastAsiaTheme="majorEastAsia" w:hAnsiTheme="majorHAnsi" w:cstheme="majorBidi"/>
+      <w:color w:val="2E74B5" w:themeColor="accent1" w:themeShade="BF"/>
+      <w:sz w:val="32"/>
+      <w:szCs w:val="32"/>
+    </w:rPr>
+  </w:style>
+  <w:style w:type="table" w:styleId="Tabellenraster">
+    <w:name w:val="Table Grid"/>
+    <w:basedOn w:val="NormaleTabelle"/>
+    <w:uiPriority w:val="39"/>
+    <w:rsid w:val="009B53BD"/>
+    <w:pPr>
+      <w:spacing w:after="0" w:line="240" w:lineRule="auto"/>
+    </w:pPr>
+    <w:tblPr>
+      <w:tblBorders>
+        <w:top w:val="single" w:sz="4" w:space="0" w:color="auto"/>
+        <w:left w:val="single" w:sz="4" w:space="0" w:color="auto"/>
+        <w:bottom w:val="single" w:sz="4" w:space="0" w:color="auto"/>
+        <w:right w:val="single" w:sz="4" w:space="0" w:color="auto"/>
+        <w:insideH w:val="single" w:sz="4" w:space="0" w:color="auto"/>
+        <w:insideV w:val="single" w:sz="4" w:space="0" w:color="auto"/>
+      </w:tblBorders>
+    </w:tblPr>
+  </w:style>
+  <w:style w:type="paragraph" w:styleId="Titel">
+    <w:name w:val="Title"/>
+    <w:basedOn w:val="Standard"/>
+    <w:next w:val="Standard"/>
+    <w:link w:val="TitelZchn"/>
+    <w:uiPriority w:val="10"/>
+    <w:qFormat/>
+    <w:rsid w:val="00FB1CBA"/>
+    <w:pPr>
+      <w:spacing w:after="0" w:line="240" w:lineRule="auto"/>
+      <w:contextualSpacing/>
+    </w:pPr>
+    <w:rPr>
+      <w:rFonts w:asciiTheme="majorHAnsi" w:eastAsiaTheme="majorEastAsia" w:hAnsiTheme="majorHAnsi" w:cstheme="majorBidi"/>
+      <w:spacing w:val="-10"/>
+      <w:kern w:val="28"/>
+      <w:sz w:val="56"/>
+      <w:szCs w:val="56"/>
+    </w:rPr>
+  </w:style>
+  <w:style w:type="character" w:customStyle="1" w:styleId="TitelZchn">
+    <w:name w:val="Titel Zchn"/>
+    <w:basedOn w:val="Absatz-Standardschriftart"/>
+    <w:link w:val="Titel"/>
+    <w:uiPriority w:val="10"/>
+    <w:rsid w:val="00FB1CBA"/>
+    <w:rPr>
+      <w:rFonts w:asciiTheme="majorHAnsi" w:eastAsiaTheme="majorEastAsia" w:hAnsiTheme="majorHAnsi" w:cstheme="majorBidi"/>
+      <w:spacing w:val="-10"/>
+      <w:kern w:val="28"/>
+      <w:sz w:val="56"/>
+      <w:szCs w:val="56"/>
+    </w:rPr>
   </w:style>
 </w:styles>
 </file>

</xml_diff>